<commit_message>
Début modification du pitch
</commit_message>
<xml_diff>
--- a/Projet vocodeur/Rapport.docx
+++ b/Projet vocodeur/Rapport.docx
@@ -1,6 +1,6 @@
 
 <file path=word/document.xml><?xml version="1.0" encoding="utf-8"?>
-<w:document xmlns:wpc="http://schemas.microsoft.com/office/word/2010/wordprocessingCanvas" xmlns:cx="http://schemas.microsoft.com/office/drawing/2014/chartex" xmlns:cx1="http://schemas.microsoft.com/office/drawing/2015/9/8/chartex" xmlns:cx2="http://schemas.microsoft.com/office/drawing/2015/10/21/chartex" xmlns:cx3="http://schemas.microsoft.com/office/drawing/2016/5/9/chartex" xmlns:cx4="http://schemas.microsoft.com/office/drawing/2016/5/10/chartex" xmlns:cx5="http://schemas.microsoft.com/office/drawing/2016/5/11/chartex" xmlns:cx6="http://schemas.microsoft.com/office/drawing/2016/5/12/chartex" xmlns:cx7="http://schemas.microsoft.com/office/drawing/2016/5/13/chartex" xmlns:cx8="http://schemas.microsoft.com/office/drawing/2016/5/14/chartex" xmlns:mc="http://schemas.openxmlformats.org/markup-compatibility/2006" xmlns:aink="http://schemas.microsoft.com/office/drawing/2016/ink" xmlns:am3d="http://schemas.microsoft.com/office/drawing/2017/model3d" xmlns:o="urn:schemas-microsoft-com:office:office" xmlns:r="http://schemas.openxmlformats.org/officeDocument/2006/relationships" xmlns:m="http://schemas.openxmlformats.org/officeDocument/2006/math" xmlns:v="urn:schemas-microsoft-com:vml" xmlns:wp14="http://schemas.microsoft.com/office/word/2010/wordprocessingDrawing" xmlns:wp="http://schemas.openxmlformats.org/drawingml/2006/wordprocessingDrawing" xmlns:w10="urn:schemas-microsoft-com:office:word" xmlns:w="http://schemas.openxmlformats.org/wordprocessingml/2006/main" xmlns:w14="http://schemas.microsoft.com/office/word/2010/wordml" xmlns:w15="http://schemas.microsoft.com/office/word/2012/wordml" xmlns:w16cid="http://schemas.microsoft.com/office/word/2016/wordml/cid" xmlns:w16se="http://schemas.microsoft.com/office/word/2015/wordml/symex" xmlns:wpg="http://schemas.microsoft.com/office/word/2010/wordprocessingGroup" xmlns:wpi="http://schemas.microsoft.com/office/word/2010/wordprocessingInk" xmlns:wne="http://schemas.microsoft.com/office/word/2006/wordml" xmlns:wps="http://schemas.microsoft.com/office/word/2010/wordprocessingShape" mc:Ignorable="w14 w15 w16se w16cid wp14">
+<w:document xmlns:wpc="http://schemas.microsoft.com/office/word/2010/wordprocessingCanvas" xmlns:cx="http://schemas.microsoft.com/office/drawing/2014/chartex" xmlns:mc="http://schemas.openxmlformats.org/markup-compatibility/2006" xmlns:o="urn:schemas-microsoft-com:office:office" xmlns:r="http://schemas.openxmlformats.org/officeDocument/2006/relationships" xmlns:m="http://schemas.openxmlformats.org/officeDocument/2006/math" xmlns:v="urn:schemas-microsoft-com:vml" xmlns:wp14="http://schemas.microsoft.com/office/word/2010/wordprocessingDrawing" xmlns:wp="http://schemas.openxmlformats.org/drawingml/2006/wordprocessingDrawing" xmlns:w10="urn:schemas-microsoft-com:office:word" xmlns:w="http://schemas.openxmlformats.org/wordprocessingml/2006/main" xmlns:w14="http://schemas.microsoft.com/office/word/2010/wordml" xmlns:w15="http://schemas.microsoft.com/office/word/2012/wordml" xmlns:w16se="http://schemas.microsoft.com/office/word/2015/wordml/symex" xmlns:wpg="http://schemas.microsoft.com/office/word/2010/wordprocessingGroup" xmlns:wpi="http://schemas.microsoft.com/office/word/2010/wordprocessingInk" xmlns:wne="http://schemas.microsoft.com/office/word/2006/wordml" xmlns:wps="http://schemas.microsoft.com/office/word/2010/wordprocessingShape" mc:Ignorable="w14 w15 w16se wp14">
   <w:body>
     <w:p>
       <w:r>
@@ -36,13 +36,7 @@
         <w:jc w:val="both"/>
       </w:pPr>
       <w:r>
-        <w:t xml:space="preserve">Le but de ce projet est de réaliser sur MATLAB un vocodeur de phase offrant, </w:t>
-      </w:r>
-      <w:r>
-        <w:t>sur un signal audio donné</w:t>
-      </w:r>
-      <w:r>
-        <w:t xml:space="preserve">, les fonctionnalités suivantes : </w:t>
+        <w:t xml:space="preserve">Le but de ce projet est de réaliser sur MATLAB un vocodeur de phase offrant, sur un signal audio donné, les fonctionnalités suivantes : </w:t>
       </w:r>
     </w:p>
     <w:p>
@@ -268,7 +262,13 @@
         <w:t>0ms)</w:t>
       </w:r>
       <w:r>
-        <w:t xml:space="preserve">, espacés </w:t>
+        <w:t xml:space="preserve">, </w:t>
+      </w:r>
+      <w:r>
+        <w:t xml:space="preserve">se chevauchant et </w:t>
+      </w:r>
+      <w:r>
+        <w:t xml:space="preserve">espacés </w:t>
       </w:r>
       <w:r>
         <w:t xml:space="preserve">temporellement d’une valeur appelée le « hop », qu’on a choisi ici arbitrairement à </w:t>
@@ -292,7 +292,18 @@
         <w:t xml:space="preserve">0ms), puis faire à chacun une transformée de Fourier. </w:t>
       </w:r>
       <w:r>
-        <w:t>Le fichier TFCT (pour Transformée de Fourier à Court Terme) permet de réaliser cette manipulation</w:t>
+        <w:t xml:space="preserve">Le fichier </w:t>
+      </w:r>
+      <w:proofErr w:type="spellStart"/>
+      <w:r>
+        <w:t>TFCT</w:t>
+      </w:r>
+      <w:r>
+        <w:t>.m</w:t>
+      </w:r>
+      <w:proofErr w:type="spellEnd"/>
+      <w:r>
+        <w:t xml:space="preserve"> (pour Transformée de Fourier à Court Terme) permet de réaliser cette manipulation</w:t>
       </w:r>
       <w:r>
         <w:t>, et nous retourne le tableau des transformées de Fourier.</w:t>
@@ -343,7 +354,13 @@
         <w:jc w:val="both"/>
       </w:pPr>
       <w:r>
-        <w:t>Maintenant que nous connaissons l’évolution des fréquences de notre signal au cours du temps, nous allons créer un nouveau tableau de transformée de Fourier, correspondant à celui de notre nouveau signal</w:t>
+        <w:t xml:space="preserve">Maintenant que nous connaissons l’évolution des fréquences de notre signal au cours du temps, nous allons créer un nouveau tableau de transformée de Fourier, correspondant à </w:t>
+      </w:r>
+      <w:r>
+        <w:t>la TFCT</w:t>
+      </w:r>
+      <w:r>
+        <w:t xml:space="preserve"> de notre nouveau signal</w:t>
       </w:r>
       <w:r>
         <w:t xml:space="preserve">. </w:t>
@@ -357,20 +374,281 @@
         <w:t>Pour cela, on crée d’abord</w:t>
       </w:r>
       <w:r>
-        <w:t xml:space="preserve"> un nouveau vecteur de temps modifié selon le rapport d’accélération voulu (par exemple, si le rapport vaut 2, ce vecteur vaut [0, 2, 4, 6, …]</w:t>
+        <w:t xml:space="preserve"> un nouveau vecteur de temps</w:t>
+      </w:r>
+      <w:r>
+        <w:t xml:space="preserve"> Nt</w:t>
+      </w:r>
+      <w:r>
+        <w:t xml:space="preserve"> modifié selon le rapport d’accélération voulu (par exemple, si le rapport vaut 2, ce vecteur vaut [0, 2, 4, 6, …]</w:t>
+      </w:r>
+      <w:r>
+        <w:t xml:space="preserve">), et on essaye de créer les TFCT « étendues » pour le nouveau signal, par interpolation. Pour cela, on considère chaque valeur temporelle de notre nouveau signal temporel comme ayant subi une TF </w:t>
+      </w:r>
+      <w:r>
+        <w:t xml:space="preserve">en cette valeur temporelle. </w:t>
+      </w:r>
+    </w:p>
+    <w:p>
+      <w:pPr>
+        <w:jc w:val="both"/>
+      </w:pPr>
+      <w:r>
+        <w:t>Le schéma suivant permet d’illustrer comment est formé ce nouveau vec</w:t>
+      </w:r>
+      <w:r>
+        <w:t>teur de transformées de Fourier :</w:t>
+      </w:r>
+    </w:p>
+    <w:p>
+      <w:pPr>
+        <w:jc w:val="center"/>
+      </w:pPr>
+      <w:r>
+        <w:rPr>
+          <w:noProof/>
+          <w:lang w:eastAsia="fr-FR"/>
+        </w:rPr>
+        <w:lastRenderedPageBreak/>
+        <w:drawing>
+          <wp:inline distT="0" distB="0" distL="0" distR="0">
+            <wp:extent cx="5762625" cy="4133850"/>
+            <wp:effectExtent l="0" t="0" r="9525" b="0"/>
+            <wp:docPr id="1" name="Image 1" descr="U:\Document\E3\IGS-3005\Projet vocodeur\Interpolation.png"/>
+            <wp:cNvGraphicFramePr>
+              <a:graphicFrameLocks xmlns:a="http://schemas.openxmlformats.org/drawingml/2006/main" noChangeAspect="1"/>
+            </wp:cNvGraphicFramePr>
+            <a:graphic xmlns:a="http://schemas.openxmlformats.org/drawingml/2006/main">
+              <a:graphicData uri="http://schemas.openxmlformats.org/drawingml/2006/picture">
+                <pic:pic xmlns:pic="http://schemas.openxmlformats.org/drawingml/2006/picture">
+                  <pic:nvPicPr>
+                    <pic:cNvPr id="0" name="Picture 1" descr="U:\Document\E3\IGS-3005\Projet vocodeur\Interpolation.png"/>
+                    <pic:cNvPicPr>
+                      <a:picLocks noChangeAspect="1" noChangeArrowheads="1"/>
+                    </pic:cNvPicPr>
+                  </pic:nvPicPr>
+                  <pic:blipFill>
+                    <a:blip r:embed="rId5">
+                      <a:extLst>
+                        <a:ext uri="{28A0092B-C50C-407E-A947-70E740481C1C}">
+                          <a14:useLocalDpi xmlns:a14="http://schemas.microsoft.com/office/drawing/2010/main" val="0"/>
+                        </a:ext>
+                      </a:extLst>
+                    </a:blip>
+                    <a:srcRect/>
+                    <a:stretch>
+                      <a:fillRect/>
+                    </a:stretch>
+                  </pic:blipFill>
+                  <pic:spPr bwMode="auto">
+                    <a:xfrm>
+                      <a:off x="0" y="0"/>
+                      <a:ext cx="5762625" cy="4133850"/>
+                    </a:xfrm>
+                    <a:prstGeom prst="rect">
+                      <a:avLst/>
+                    </a:prstGeom>
+                    <a:noFill/>
+                    <a:ln>
+                      <a:noFill/>
+                    </a:ln>
+                  </pic:spPr>
+                </pic:pic>
+              </a:graphicData>
+            </a:graphic>
+          </wp:inline>
+        </w:drawing>
+      </w:r>
+    </w:p>
+    <w:p>
+      <w:pPr>
+        <w:jc w:val="both"/>
+      </w:pPr>
+    </w:p>
+    <w:p>
+      <w:pPr>
+        <w:jc w:val="both"/>
+      </w:pPr>
+      <w:r>
+        <w:t xml:space="preserve">Avec : </w:t>
+      </w:r>
+      <w:r>
+        <w:tab/>
+        <w:t xml:space="preserve">a = partie décimale de la valeur temporelle courante </w:t>
+      </w:r>
+      <w:r>
+        <w:t xml:space="preserve">de Nt </w:t>
+      </w:r>
+      <w:r>
+        <w:t>(encadrée en vert)</w:t>
+      </w:r>
+    </w:p>
+    <w:p>
+      <w:pPr>
+        <w:jc w:val="both"/>
+      </w:pPr>
+      <w:r>
+        <w:tab/>
+      </w:r>
+      <w:proofErr w:type="gramStart"/>
+      <w:r>
+        <w:t>b</w:t>
+      </w:r>
+      <w:proofErr w:type="gramEnd"/>
+      <w:r>
+        <w:t xml:space="preserve"> = 1 – a</w:t>
+      </w:r>
+    </w:p>
+    <w:p>
+      <w:pPr>
+        <w:jc w:val="both"/>
+      </w:pPr>
+      <w:r>
+        <w:t>On se doit également de conserver la phase lors de la construction de ce nouveau vecteur de TF pour reproduire un son fidèle.</w:t>
+      </w:r>
+      <w:r>
+        <w:t xml:space="preserve"> C’est le rôle de l’exponentielle complexe, dont phi est recalculé à chaque étape.</w:t>
+      </w:r>
+    </w:p>
+    <w:p>
+      <w:pPr>
+        <w:jc w:val="both"/>
+      </w:pPr>
+      <w:r>
+        <w:t>De cette manière, le module de notre nouvelle transformée de Fourier est une « moyenne à poids » de deux transformées de Fourier de signal original</w:t>
+      </w:r>
+      <w:r>
+        <w:t xml:space="preserve"> (celles qui ont été faites pour les t encadrant la valeur temporelle courante de Nt), et déphasé de manière à avoir </w:t>
+      </w:r>
+      <w:r>
+        <w:t>une phase proche de</w:t>
+      </w:r>
+      <w:r>
+        <w:t xml:space="preserve"> celles des TF originales, à chaque étape</w:t>
+      </w:r>
+      <w:r>
+        <w:t xml:space="preserve">. </w:t>
+      </w:r>
+    </w:p>
+    <w:p>
+      <w:pPr>
+        <w:jc w:val="both"/>
+      </w:pPr>
+    </w:p>
+    <w:p>
+      <w:pPr>
+        <w:pStyle w:val="Titre2"/>
+        <w:rPr>
+          <w:u w:val="single"/>
+        </w:rPr>
+      </w:pPr>
+      <w:r>
+        <w:rPr>
+          <w:u w:val="single"/>
+        </w:rPr>
+        <w:t>Création du signal temporel à partir de la TFCT créée</w:t>
+      </w:r>
+    </w:p>
+    <w:p/>
+    <w:p>
+      <w:r>
+        <w:t xml:space="preserve">Maintenant que nous avons la TFCT de notre nouveau signal, il nous suffit de faire </w:t>
+      </w:r>
+      <w:r>
+        <w:t xml:space="preserve">sa TFCT inverse pour retrouver le nouveau signal temporel. Pour cela, on utilise la fonction </w:t>
+      </w:r>
+      <w:proofErr w:type="spellStart"/>
+      <w:r>
+        <w:t>TFCTInv.m</w:t>
+      </w:r>
+      <w:proofErr w:type="spellEnd"/>
+      <w:r>
+        <w:t xml:space="preserve"> fournie</w:t>
+      </w:r>
+      <w:r>
+        <w:t>, avec les mêmes paramètres que lors de la réalisation de la TFCT du signal original</w:t>
+      </w:r>
+      <w:r>
+        <w:t>.</w:t>
+      </w:r>
+    </w:p>
+    <w:p/>
+    <w:p>
+      <w:pPr>
+        <w:rPr>
+          <w:u w:val="single"/>
+        </w:rPr>
+      </w:pPr>
+    </w:p>
+    <w:p>
+      <w:pPr>
+        <w:rPr>
+          <w:u w:val="single"/>
+        </w:rPr>
+      </w:pPr>
+    </w:p>
+    <w:p>
+      <w:pPr>
+        <w:pStyle w:val="Titre1"/>
+        <w:rPr>
+          <w:b/>
+        </w:rPr>
+      </w:pPr>
+      <w:r>
+        <w:rPr>
+          <w:b/>
+        </w:rPr>
+        <w:lastRenderedPageBreak/>
+        <w:t>Modification de la hauteur</w:t>
+      </w:r>
+    </w:p>
+    <w:p/>
+    <w:p>
+      <w:r>
+        <w:t>Pouvant désormais modifier la vitesse d’un signal sans modifier sa hauteur, il est très simple de faire le contraire. En effet, pour modifier la hauteur d’un signal sans modifier sa vitesse, il suffit de :</w:t>
+      </w:r>
+    </w:p>
+    <w:p>
+      <w:pPr>
+        <w:pStyle w:val="Paragraphedeliste"/>
+        <w:numPr>
+          <w:ilvl w:val="0"/>
+          <w:numId w:val="1"/>
+        </w:numPr>
+      </w:pPr>
+      <w:r>
+        <w:t>Modifier la vitesse du signal</w:t>
+      </w:r>
+    </w:p>
+    <w:p>
+      <w:pPr>
+        <w:pStyle w:val="Paragraphedeliste"/>
+        <w:numPr>
+          <w:ilvl w:val="0"/>
+          <w:numId w:val="1"/>
+        </w:numPr>
+      </w:pPr>
+      <w:r>
+        <w:t>Ré-échantillonner ce nouveau signal de façon à retrouver la vitesse originale</w:t>
+      </w:r>
+    </w:p>
+    <w:p>
+      <w:r>
+        <w:t xml:space="preserve">Dans les faits, on utilise la fonction précédente, puis on lit le signal avec une nouvelle fréquence d’échantillonnage </w:t>
+      </w:r>
+      <w:proofErr w:type="spellStart"/>
+      <w:r>
+        <w:t>nouv_Fe</w:t>
+      </w:r>
+      <w:proofErr w:type="spellEnd"/>
+      <w:r>
+        <w:t xml:space="preserve"> = Fe / rapport_daccele</w:t>
       </w:r>
       <w:bookmarkStart w:id="0" w:name="_GoBack"/>
       <w:bookmarkEnd w:id="0"/>
-    </w:p>
-    <w:p>
-      <w:pPr>
-        <w:jc w:val="both"/>
-      </w:pPr>
-    </w:p>
-    <w:p>
-      <w:pPr>
-        <w:jc w:val="both"/>
-      </w:pPr>
+      <w:r>
+        <w:t>ration</w:t>
+      </w:r>
     </w:p>
     <w:sectPr>
       <w:pgSz w:w="11906" w:h="16838"/>
@@ -383,7 +661,7 @@
 </file>
 
 <file path=word/numbering.xml><?xml version="1.0" encoding="utf-8"?>
-<w:numbering xmlns:wpc="http://schemas.microsoft.com/office/word/2010/wordprocessingCanvas" xmlns:cx="http://schemas.microsoft.com/office/drawing/2014/chartex" xmlns:cx1="http://schemas.microsoft.com/office/drawing/2015/9/8/chartex" xmlns:cx2="http://schemas.microsoft.com/office/drawing/2015/10/21/chartex" xmlns:cx3="http://schemas.microsoft.com/office/drawing/2016/5/9/chartex" xmlns:cx4="http://schemas.microsoft.com/office/drawing/2016/5/10/chartex" xmlns:cx5="http://schemas.microsoft.com/office/drawing/2016/5/11/chartex" xmlns:cx6="http://schemas.microsoft.com/office/drawing/2016/5/12/chartex" xmlns:cx7="http://schemas.microsoft.com/office/drawing/2016/5/13/chartex" xmlns:cx8="http://schemas.microsoft.com/office/drawing/2016/5/14/chartex" xmlns:mc="http://schemas.openxmlformats.org/markup-compatibility/2006" xmlns:aink="http://schemas.microsoft.com/office/drawing/2016/ink" xmlns:am3d="http://schemas.microsoft.com/office/drawing/2017/model3d" xmlns:o="urn:schemas-microsoft-com:office:office" xmlns:r="http://schemas.openxmlformats.org/officeDocument/2006/relationships" xmlns:m="http://schemas.openxmlformats.org/officeDocument/2006/math" xmlns:v="urn:schemas-microsoft-com:vml" xmlns:wp14="http://schemas.microsoft.com/office/word/2010/wordprocessingDrawing" xmlns:wp="http://schemas.openxmlformats.org/drawingml/2006/wordprocessingDrawing" xmlns:w10="urn:schemas-microsoft-com:office:word" xmlns:w="http://schemas.openxmlformats.org/wordprocessingml/2006/main" xmlns:w14="http://schemas.microsoft.com/office/word/2010/wordml" xmlns:w15="http://schemas.microsoft.com/office/word/2012/wordml" xmlns:w16cid="http://schemas.microsoft.com/office/word/2016/wordml/cid" xmlns:w16se="http://schemas.microsoft.com/office/word/2015/wordml/symex" xmlns:wpg="http://schemas.microsoft.com/office/word/2010/wordprocessingGroup" xmlns:wpi="http://schemas.microsoft.com/office/word/2010/wordprocessingInk" xmlns:wne="http://schemas.microsoft.com/office/word/2006/wordml" xmlns:wps="http://schemas.microsoft.com/office/word/2010/wordprocessingShape" mc:Ignorable="w14 w15 w16se w16cid wp14">
+<w:numbering xmlns:wpc="http://schemas.microsoft.com/office/word/2010/wordprocessingCanvas" xmlns:cx="http://schemas.microsoft.com/office/drawing/2014/chartex" xmlns:mc="http://schemas.openxmlformats.org/markup-compatibility/2006" xmlns:o="urn:schemas-microsoft-com:office:office" xmlns:r="http://schemas.openxmlformats.org/officeDocument/2006/relationships" xmlns:m="http://schemas.openxmlformats.org/officeDocument/2006/math" xmlns:v="urn:schemas-microsoft-com:vml" xmlns:wp14="http://schemas.microsoft.com/office/word/2010/wordprocessingDrawing" xmlns:wp="http://schemas.openxmlformats.org/drawingml/2006/wordprocessingDrawing" xmlns:w10="urn:schemas-microsoft-com:office:word" xmlns:w="http://schemas.openxmlformats.org/wordprocessingml/2006/main" xmlns:w14="http://schemas.microsoft.com/office/word/2010/wordml" xmlns:w15="http://schemas.microsoft.com/office/word/2012/wordml" xmlns:w16se="http://schemas.microsoft.com/office/word/2015/wordml/symex" xmlns:wpg="http://schemas.microsoft.com/office/word/2010/wordprocessingGroup" xmlns:wpi="http://schemas.microsoft.com/office/word/2010/wordprocessingInk" xmlns:wne="http://schemas.microsoft.com/office/word/2006/wordml" xmlns:wps="http://schemas.microsoft.com/office/word/2010/wordprocessingShape" mc:Ignorable="w14 w15 w16se wp14">
   <w:abstractNum w:abstractNumId="0" w15:restartNumberingAfterBreak="0">
     <w:nsid w:val="71761C55"/>
     <w:multiLevelType w:val="hybridMultilevel"/>
@@ -503,7 +781,7 @@
 </file>
 
 <file path=word/styles.xml><?xml version="1.0" encoding="utf-8"?>
-<w:styles xmlns:mc="http://schemas.openxmlformats.org/markup-compatibility/2006" xmlns:r="http://schemas.openxmlformats.org/officeDocument/2006/relationships" xmlns:w="http://schemas.openxmlformats.org/wordprocessingml/2006/main" xmlns:w14="http://schemas.microsoft.com/office/word/2010/wordml" xmlns:w15="http://schemas.microsoft.com/office/word/2012/wordml" xmlns:w16cid="http://schemas.microsoft.com/office/word/2016/wordml/cid" xmlns:w16se="http://schemas.microsoft.com/office/word/2015/wordml/symex" mc:Ignorable="w14 w15 w16se w16cid">
+<w:styles xmlns:mc="http://schemas.openxmlformats.org/markup-compatibility/2006" xmlns:r="http://schemas.openxmlformats.org/officeDocument/2006/relationships" xmlns:w="http://schemas.openxmlformats.org/wordprocessingml/2006/main" xmlns:w14="http://schemas.microsoft.com/office/word/2010/wordml" xmlns:w15="http://schemas.microsoft.com/office/word/2012/wordml" xmlns:w16se="http://schemas.microsoft.com/office/word/2015/wordml/symex" mc:Ignorable="w14 w15 w16se">
   <w:docDefaults>
     <w:rPrDefault>
       <w:rPr>
@@ -519,7 +797,7 @@
       </w:pPr>
     </w:pPrDefault>
   </w:docDefaults>
-  <w:latentStyles w:defLockedState="0" w:defUIPriority="99" w:defSemiHidden="0" w:defUnhideWhenUsed="0" w:defQFormat="0" w:count="375">
+  <w:latentStyles w:defLockedState="0" w:defUIPriority="99" w:defSemiHidden="0" w:defUnhideWhenUsed="0" w:defQFormat="0" w:count="371">
     <w:lsdException w:name="Normal" w:uiPriority="0" w:qFormat="1"/>
     <w:lsdException w:name="heading 1" w:uiPriority="9" w:qFormat="1"/>
     <w:lsdException w:name="heading 2" w:semiHidden="1" w:uiPriority="9" w:unhideWhenUsed="1" w:qFormat="1"/>
@@ -891,10 +1169,6 @@
     <w:lsdException w:name="List Table 5 Dark Accent 6" w:uiPriority="50"/>
     <w:lsdException w:name="List Table 6 Colorful Accent 6" w:uiPriority="51"/>
     <w:lsdException w:name="List Table 7 Colorful Accent 6" w:uiPriority="52"/>
-    <w:lsdException w:name="Mention" w:semiHidden="1" w:unhideWhenUsed="1"/>
-    <w:lsdException w:name="Smart Hyperlink" w:semiHidden="1" w:unhideWhenUsed="1"/>
-    <w:lsdException w:name="Hashtag" w:semiHidden="1" w:unhideWhenUsed="1"/>
-    <w:lsdException w:name="Unresolved Mention" w:semiHidden="1" w:unhideWhenUsed="1"/>
   </w:latentStyles>
   <w:style w:type="paragraph" w:default="1" w:styleId="Normal">
     <w:name w:val="Normal"/>

</xml_diff>

<commit_message>
Phase 2 : modification de pitch
</commit_message>
<xml_diff>
--- a/Projet vocodeur/Rapport.docx
+++ b/Projet vocodeur/Rapport.docx
@@ -1,6 +1,6 @@
 
 <file path=word/document.xml><?xml version="1.0" encoding="utf-8"?>
-<w:document xmlns:wpc="http://schemas.microsoft.com/office/word/2010/wordprocessingCanvas" xmlns:cx="http://schemas.microsoft.com/office/drawing/2014/chartex" xmlns:mc="http://schemas.openxmlformats.org/markup-compatibility/2006" xmlns:o="urn:schemas-microsoft-com:office:office" xmlns:r="http://schemas.openxmlformats.org/officeDocument/2006/relationships" xmlns:m="http://schemas.openxmlformats.org/officeDocument/2006/math" xmlns:v="urn:schemas-microsoft-com:vml" xmlns:wp14="http://schemas.microsoft.com/office/word/2010/wordprocessingDrawing" xmlns:wp="http://schemas.openxmlformats.org/drawingml/2006/wordprocessingDrawing" xmlns:w10="urn:schemas-microsoft-com:office:word" xmlns:w="http://schemas.openxmlformats.org/wordprocessingml/2006/main" xmlns:w14="http://schemas.microsoft.com/office/word/2010/wordml" xmlns:w15="http://schemas.microsoft.com/office/word/2012/wordml" xmlns:w16se="http://schemas.microsoft.com/office/word/2015/wordml/symex" xmlns:wpg="http://schemas.microsoft.com/office/word/2010/wordprocessingGroup" xmlns:wpi="http://schemas.microsoft.com/office/word/2010/wordprocessingInk" xmlns:wne="http://schemas.microsoft.com/office/word/2006/wordml" xmlns:wps="http://schemas.microsoft.com/office/word/2010/wordprocessingShape" mc:Ignorable="w14 w15 w16se wp14">
+<w:document xmlns:wpc="http://schemas.microsoft.com/office/word/2010/wordprocessingCanvas" xmlns:cx="http://schemas.microsoft.com/office/drawing/2014/chartex" xmlns:cx1="http://schemas.microsoft.com/office/drawing/2015/9/8/chartex" xmlns:mc="http://schemas.openxmlformats.org/markup-compatibility/2006" xmlns:o="urn:schemas-microsoft-com:office:office" xmlns:r="http://schemas.openxmlformats.org/officeDocument/2006/relationships" xmlns:m="http://schemas.openxmlformats.org/officeDocument/2006/math" xmlns:v="urn:schemas-microsoft-com:vml" xmlns:wp14="http://schemas.microsoft.com/office/word/2010/wordprocessingDrawing" xmlns:wp="http://schemas.openxmlformats.org/drawingml/2006/wordprocessingDrawing" xmlns:w10="urn:schemas-microsoft-com:office:word" xmlns:w="http://schemas.openxmlformats.org/wordprocessingml/2006/main" xmlns:w14="http://schemas.microsoft.com/office/word/2010/wordml" xmlns:w15="http://schemas.microsoft.com/office/word/2012/wordml" xmlns:w16se="http://schemas.microsoft.com/office/word/2015/wordml/symex" xmlns:wpg="http://schemas.microsoft.com/office/word/2010/wordprocessingGroup" xmlns:wpi="http://schemas.microsoft.com/office/word/2010/wordprocessingInk" xmlns:wne="http://schemas.microsoft.com/office/word/2006/wordml" xmlns:wps="http://schemas.microsoft.com/office/word/2010/wordprocessingShape" mc:Ignorable="w14 w15 w16se wp14">
   <w:body>
     <w:p>
       <w:r>
@@ -504,10 +504,7 @@
         <w:jc w:val="both"/>
       </w:pPr>
       <w:r>
-        <w:t>On se doit également de conserver la phase lors de la construction de ce nouveau vecteur de TF pour reproduire un son fidèle.</w:t>
-      </w:r>
-      <w:r>
-        <w:t xml:space="preserve"> C’est le rôle de l’exponentielle complexe, dont phi est recalculé à chaque étape.</w:t>
+        <w:t>On se doit également de conserver la phase lors de la construction de ce nouveau vecteur de TF pour reproduire un son fidèle. C’est le rôle de l’exponentielle complexe, dont phi est recalculé à chaque étape.</w:t>
       </w:r>
     </w:p>
     <w:p>
@@ -634,21 +631,47 @@
     </w:p>
     <w:p>
       <w:r>
-        <w:t xml:space="preserve">Dans les faits, on utilise la fonction précédente, puis on lit le signal avec une nouvelle fréquence d’échantillonnage </w:t>
+        <w:t xml:space="preserve">Dans les faits, on utilise la fonction précédente, puis on </w:t>
+      </w:r>
+      <w:r>
+        <w:t>ré-échantillonne</w:t>
+      </w:r>
+      <w:r>
+        <w:t xml:space="preserve"> </w:t>
+      </w:r>
+      <w:r>
+        <w:t>ce</w:t>
+      </w:r>
+      <w:r>
+        <w:t xml:space="preserve"> signal </w:t>
+      </w:r>
+      <w:r>
+        <w:t xml:space="preserve">grâce à la fonction </w:t>
       </w:r>
       <w:proofErr w:type="spellStart"/>
       <w:r>
-        <w:t>nouv_Fe</w:t>
+        <w:t>resample</w:t>
       </w:r>
       <w:proofErr w:type="spellEnd"/>
       <w:r>
-        <w:t xml:space="preserve"> = Fe / rapport_daccele</w:t>
-      </w:r>
+        <w:t xml:space="preserve"> de Matlab.</w:t>
+      </w:r>
+    </w:p>
+    <w:p>
+      <w:r>
+        <w:t>Le ré-échantillonnage permet de retrouver la vitesse initiale, tout en changeant le pitch. On obtient au final un signal de même longueur, mais d’un pitch différent</w:t>
+      </w:r>
+      <w:r>
+        <w:t xml:space="preserve"> selon le rapport donné</w:t>
+      </w:r>
+      <w:r>
+        <w:t>.</w:t>
+      </w:r>
+    </w:p>
+    <w:p/>
+    <w:p>
       <w:bookmarkStart w:id="0" w:name="_GoBack"/>
       <w:bookmarkEnd w:id="0"/>
-      <w:r>
-        <w:t>ration</w:t>
-      </w:r>
     </w:p>
     <w:sectPr>
       <w:pgSz w:w="11906" w:h="16838"/>
@@ -661,7 +684,7 @@
 </file>
 
 <file path=word/numbering.xml><?xml version="1.0" encoding="utf-8"?>
-<w:numbering xmlns:wpc="http://schemas.microsoft.com/office/word/2010/wordprocessingCanvas" xmlns:cx="http://schemas.microsoft.com/office/drawing/2014/chartex" xmlns:mc="http://schemas.openxmlformats.org/markup-compatibility/2006" xmlns:o="urn:schemas-microsoft-com:office:office" xmlns:r="http://schemas.openxmlformats.org/officeDocument/2006/relationships" xmlns:m="http://schemas.openxmlformats.org/officeDocument/2006/math" xmlns:v="urn:schemas-microsoft-com:vml" xmlns:wp14="http://schemas.microsoft.com/office/word/2010/wordprocessingDrawing" xmlns:wp="http://schemas.openxmlformats.org/drawingml/2006/wordprocessingDrawing" xmlns:w10="urn:schemas-microsoft-com:office:word" xmlns:w="http://schemas.openxmlformats.org/wordprocessingml/2006/main" xmlns:w14="http://schemas.microsoft.com/office/word/2010/wordml" xmlns:w15="http://schemas.microsoft.com/office/word/2012/wordml" xmlns:w16se="http://schemas.microsoft.com/office/word/2015/wordml/symex" xmlns:wpg="http://schemas.microsoft.com/office/word/2010/wordprocessingGroup" xmlns:wpi="http://schemas.microsoft.com/office/word/2010/wordprocessingInk" xmlns:wne="http://schemas.microsoft.com/office/word/2006/wordml" xmlns:wps="http://schemas.microsoft.com/office/word/2010/wordprocessingShape" mc:Ignorable="w14 w15 w16se wp14">
+<w:numbering xmlns:wpc="http://schemas.microsoft.com/office/word/2010/wordprocessingCanvas" xmlns:cx="http://schemas.microsoft.com/office/drawing/2014/chartex" xmlns:cx1="http://schemas.microsoft.com/office/drawing/2015/9/8/chartex" xmlns:mc="http://schemas.openxmlformats.org/markup-compatibility/2006" xmlns:o="urn:schemas-microsoft-com:office:office" xmlns:r="http://schemas.openxmlformats.org/officeDocument/2006/relationships" xmlns:m="http://schemas.openxmlformats.org/officeDocument/2006/math" xmlns:v="urn:schemas-microsoft-com:vml" xmlns:wp14="http://schemas.microsoft.com/office/word/2010/wordprocessingDrawing" xmlns:wp="http://schemas.openxmlformats.org/drawingml/2006/wordprocessingDrawing" xmlns:w10="urn:schemas-microsoft-com:office:word" xmlns:w="http://schemas.openxmlformats.org/wordprocessingml/2006/main" xmlns:w14="http://schemas.microsoft.com/office/word/2010/wordml" xmlns:w15="http://schemas.microsoft.com/office/word/2012/wordml" xmlns:w16se="http://schemas.microsoft.com/office/word/2015/wordml/symex" xmlns:wpg="http://schemas.microsoft.com/office/word/2010/wordprocessingGroup" xmlns:wpi="http://schemas.microsoft.com/office/word/2010/wordprocessingInk" xmlns:wne="http://schemas.microsoft.com/office/word/2006/wordml" xmlns:wps="http://schemas.microsoft.com/office/word/2010/wordprocessingShape" mc:Ignorable="w14 w15 w16se wp14">
   <w:abstractNum w:abstractNumId="0" w15:restartNumberingAfterBreak="0">
     <w:nsid w:val="71761C55"/>
     <w:multiLevelType w:val="hybridMultilevel"/>

</xml_diff>

<commit_message>
Phase 3 : Robotisation DONE
</commit_message>
<xml_diff>
--- a/Projet vocodeur/Rapport.docx
+++ b/Projet vocodeur/Rapport.docx
@@ -1,14 +1,145 @@
 
 <file path=word/document.xml><?xml version="1.0" encoding="utf-8"?>
-<w:document xmlns:wpc="http://schemas.microsoft.com/office/word/2010/wordprocessingCanvas" xmlns:cx="http://schemas.microsoft.com/office/drawing/2014/chartex" xmlns:cx1="http://schemas.microsoft.com/office/drawing/2015/9/8/chartex" xmlns:mc="http://schemas.openxmlformats.org/markup-compatibility/2006" xmlns:o="urn:schemas-microsoft-com:office:office" xmlns:r="http://schemas.openxmlformats.org/officeDocument/2006/relationships" xmlns:m="http://schemas.openxmlformats.org/officeDocument/2006/math" xmlns:v="urn:schemas-microsoft-com:vml" xmlns:wp14="http://schemas.microsoft.com/office/word/2010/wordprocessingDrawing" xmlns:wp="http://schemas.openxmlformats.org/drawingml/2006/wordprocessingDrawing" xmlns:w10="urn:schemas-microsoft-com:office:word" xmlns:w="http://schemas.openxmlformats.org/wordprocessingml/2006/main" xmlns:w14="http://schemas.microsoft.com/office/word/2010/wordml" xmlns:w15="http://schemas.microsoft.com/office/word/2012/wordml" xmlns:w16se="http://schemas.microsoft.com/office/word/2015/wordml/symex" xmlns:wpg="http://schemas.microsoft.com/office/word/2010/wordprocessingGroup" xmlns:wpi="http://schemas.microsoft.com/office/word/2010/wordprocessingInk" xmlns:wne="http://schemas.microsoft.com/office/word/2006/wordml" xmlns:wps="http://schemas.microsoft.com/office/word/2010/wordprocessingShape" mc:Ignorable="w14 w15 w16se wp14">
+<w:document xmlns:wpc="http://schemas.microsoft.com/office/word/2010/wordprocessingCanvas" xmlns:cx="http://schemas.microsoft.com/office/drawing/2014/chartex" xmlns:mc="http://schemas.openxmlformats.org/markup-compatibility/2006" xmlns:o="urn:schemas-microsoft-com:office:office" xmlns:r="http://schemas.openxmlformats.org/officeDocument/2006/relationships" xmlns:m="http://schemas.openxmlformats.org/officeDocument/2006/math" xmlns:v="urn:schemas-microsoft-com:vml" xmlns:wp14="http://schemas.microsoft.com/office/word/2010/wordprocessingDrawing" xmlns:wp="http://schemas.openxmlformats.org/drawingml/2006/wordprocessingDrawing" xmlns:w10="urn:schemas-microsoft-com:office:word" xmlns:w="http://schemas.openxmlformats.org/wordprocessingml/2006/main" xmlns:w14="http://schemas.microsoft.com/office/word/2010/wordml" xmlns:w15="http://schemas.microsoft.com/office/word/2012/wordml" xmlns:w16se="http://schemas.microsoft.com/office/word/2015/wordml/symex" xmlns:wpg="http://schemas.microsoft.com/office/word/2010/wordprocessingGroup" xmlns:wpi="http://schemas.microsoft.com/office/word/2010/wordprocessingInk" xmlns:wne="http://schemas.microsoft.com/office/word/2006/wordml" xmlns:wps="http://schemas.microsoft.com/office/word/2010/wordprocessingShape" mc:Ignorable="w14 w15 w16se wp14">
   <w:body>
-    <w:p>
-      <w:r>
-        <w:t>Page_de_garde.png</w:t>
-      </w:r>
-    </w:p>
+    <w:tbl>
+      <w:tblPr>
+        <w:tblStyle w:val="Grilledutableau"/>
+        <w:tblW w:w="0" w:type="auto"/>
+        <w:tblInd w:w="0" w:type="dxa"/>
+        <w:tblBorders>
+          <w:top w:val="none" w:sz="0" w:space="0" w:color="auto"/>
+          <w:left w:val="none" w:sz="0" w:space="0" w:color="auto"/>
+          <w:bottom w:val="none" w:sz="0" w:space="0" w:color="auto"/>
+          <w:right w:val="none" w:sz="0" w:space="0" w:color="auto"/>
+          <w:insideH w:val="none" w:sz="0" w:space="0" w:color="auto"/>
+          <w:insideV w:val="none" w:sz="0" w:space="0" w:color="auto"/>
+        </w:tblBorders>
+        <w:tblLook w:val="04A0" w:firstRow="1" w:lastRow="0" w:firstColumn="1" w:lastColumn="0" w:noHBand="0" w:noVBand="1"/>
+      </w:tblPr>
+      <w:tblGrid>
+        <w:gridCol w:w="4538"/>
+        <w:gridCol w:w="4534"/>
+      </w:tblGrid>
+      <w:tr>
+        <w:tc>
+          <w:tcPr>
+            <w:tcW w:w="4606" w:type="dxa"/>
+            <w:hideMark/>
+          </w:tcPr>
+          <w:p>
+            <w:r>
+              <w:t>LAPERTOT Raphaël</w:t>
+            </w:r>
+          </w:p>
+          <w:p>
+            <w:r>
+              <w:t>LAFOURCADE Anthony</w:t>
+            </w:r>
+          </w:p>
+        </w:tc>
+        <w:tc>
+          <w:tcPr>
+            <w:tcW w:w="4606" w:type="dxa"/>
+            <w:hideMark/>
+          </w:tcPr>
+          <w:p>
+            <w:pPr>
+              <w:jc w:val="right"/>
+            </w:pPr>
+            <w:r>
+              <w:t>IGS-3005</w:t>
+            </w:r>
+          </w:p>
+          <w:p>
+            <w:pPr>
+              <w:jc w:val="right"/>
+            </w:pPr>
+            <w:r>
+              <w:t>21/11/2018</w:t>
+            </w:r>
+          </w:p>
+        </w:tc>
+      </w:tr>
+    </w:tbl>
     <w:p/>
     <w:p>
+      <w:pPr>
+        <w:pStyle w:val="Titre"/>
+        <w:jc w:val="center"/>
+      </w:pPr>
+      <w:r>
+        <w:t>Rapport</w:t>
+      </w:r>
+      <w:r>
+        <w:br/>
+        <w:t>Projet vocodeur</w:t>
+      </w:r>
+    </w:p>
+    <w:p/>
+    <w:p/>
+    <w:p/>
+    <w:p/>
+    <w:p/>
+    <w:p/>
+    <w:p>
+      <w:pPr>
+        <w:jc w:val="center"/>
+      </w:pPr>
+      <w:r>
+        <w:rPr>
+          <w:noProof/>
+          <w:lang w:eastAsia="fr-FR"/>
+        </w:rPr>
+        <w:drawing>
+          <wp:inline distT="0" distB="0" distL="0" distR="0">
+            <wp:extent cx="4543425" cy="2152650"/>
+            <wp:effectExtent l="0" t="0" r="9525" b="0"/>
+            <wp:docPr id="2" name="Image 2" descr="Logo_ESIEE_Paris.svg"/>
+            <wp:cNvGraphicFramePr>
+              <a:graphicFrameLocks xmlns:a="http://schemas.openxmlformats.org/drawingml/2006/main" noChangeAspect="1"/>
+            </wp:cNvGraphicFramePr>
+            <a:graphic xmlns:a="http://schemas.openxmlformats.org/drawingml/2006/main">
+              <a:graphicData uri="http://schemas.openxmlformats.org/drawingml/2006/picture">
+                <pic:pic xmlns:pic="http://schemas.openxmlformats.org/drawingml/2006/picture">
+                  <pic:nvPicPr>
+                    <pic:cNvPr id="0" name="Image 1" descr="Logo_ESIEE_Paris.svg"/>
+                    <pic:cNvPicPr>
+                      <a:picLocks noChangeAspect="1" noChangeArrowheads="1"/>
+                    </pic:cNvPicPr>
+                  </pic:nvPicPr>
+                  <pic:blipFill>
+                    <a:blip r:embed="rId5" cstate="print">
+                      <a:extLst>
+                        <a:ext uri="{28A0092B-C50C-407E-A947-70E740481C1C}">
+                          <a14:useLocalDpi xmlns:a14="http://schemas.microsoft.com/office/drawing/2010/main" val="0"/>
+                        </a:ext>
+                      </a:extLst>
+                    </a:blip>
+                    <a:srcRect/>
+                    <a:stretch>
+                      <a:fillRect/>
+                    </a:stretch>
+                  </pic:blipFill>
+                  <pic:spPr bwMode="auto">
+                    <a:xfrm>
+                      <a:off x="0" y="0"/>
+                      <a:ext cx="4543425" cy="2152650"/>
+                    </a:xfrm>
+                    <a:prstGeom prst="rect">
+                      <a:avLst/>
+                    </a:prstGeom>
+                    <a:noFill/>
+                    <a:ln>
+                      <a:noFill/>
+                    </a:ln>
+                  </pic:spPr>
+                </pic:pic>
+              </a:graphicData>
+            </a:graphic>
+          </wp:inline>
+        </w:drawing>
+      </w:r>
       <w:r>
         <w:br w:type="page"/>
       </w:r>
@@ -428,7 +559,7 @@
                     </pic:cNvPicPr>
                   </pic:nvPicPr>
                   <pic:blipFill>
-                    <a:blip r:embed="rId5">
+                    <a:blip r:embed="rId6">
                       <a:extLst>
                         <a:ext uri="{28A0092B-C50C-407E-A947-70E740481C1C}">
                           <a14:useLocalDpi xmlns:a14="http://schemas.microsoft.com/office/drawing/2010/main" val="0"/>
@@ -602,7 +733,10 @@
     <w:p/>
     <w:p>
       <w:r>
-        <w:t>Pouvant désormais modifier la vitesse d’un signal sans modifier sa hauteur, il est très simple de faire le contraire. En effet, pour modifier la hauteur d’un signal sans modifier sa vitesse, il suffit de :</w:t>
+        <w:t>Comme on peut</w:t>
+      </w:r>
+      <w:r>
+        <w:t xml:space="preserve"> désormais modifier la vitesse d’un signal sans modifier sa hauteur, il est très simple de faire le contraire. En effet, pour modifier la hauteur d’un signal sans modifier sa vitesse, il suffit de :</w:t>
       </w:r>
     </w:p>
     <w:p>
@@ -630,8 +764,17 @@
       </w:r>
     </w:p>
     <w:p>
-      <w:r>
-        <w:t xml:space="preserve">Dans les faits, on utilise la fonction précédente, puis on </w:t>
+      <w:pPr>
+        <w:jc w:val="both"/>
+      </w:pPr>
+      <w:r>
+        <w:t>Dans les faits, on utilise la fonction précédente</w:t>
+      </w:r>
+      <w:r>
+        <w:t xml:space="preserve"> pour créer un nouveau signal</w:t>
+      </w:r>
+      <w:r>
+        <w:t xml:space="preserve">, puis on </w:t>
       </w:r>
       <w:r>
         <w:t>ré-échantillonne</w:t>
@@ -643,7 +786,13 @@
         <w:t>ce</w:t>
       </w:r>
       <w:r>
-        <w:t xml:space="preserve"> signal </w:t>
+        <w:t xml:space="preserve"> </w:t>
+      </w:r>
+      <w:r>
+        <w:t xml:space="preserve">nouveau </w:t>
+      </w:r>
+      <w:r>
+        <w:t xml:space="preserve">signal </w:t>
       </w:r>
       <w:r>
         <w:t xml:space="preserve">grâce à la fonction </w:t>
@@ -658,6 +807,9 @@
       </w:r>
     </w:p>
     <w:p>
+      <w:pPr>
+        <w:jc w:val="both"/>
+      </w:pPr>
       <w:r>
         <w:t>Le ré-échantillonnage permet de retrouver la vitesse initiale, tout en changeant le pitch. On obtient au final un signal de même longueur, mais d’un pitch différent</w:t>
       </w:r>
@@ -670,6 +822,35 @@
     </w:p>
     <w:p/>
     <w:p>
+      <w:pPr>
+        <w:pStyle w:val="Titre1"/>
+        <w:rPr>
+          <w:b/>
+        </w:rPr>
+      </w:pPr>
+      <w:r>
+        <w:rPr>
+          <w:b/>
+        </w:rPr>
+        <w:t xml:space="preserve">Robotisation </w:t>
+      </w:r>
+    </w:p>
+    <w:p/>
+    <w:p>
+      <w:r>
+        <w:t>Pour ajouter un effet robotique au signal, on joue sur sa phase. Dans les faits, on devrait passer dans le domaine complexe pour agir directement sur la phase, mais comme réaliser cette manipulation est hors-programme, nous allons nous contenter de rajouter une phase complexe au signal temporel</w:t>
+      </w:r>
+      <w:r>
+        <w:t>, puis prendre sa partie réelle (un signal temporel est réel)</w:t>
+      </w:r>
+      <w:r>
+        <w:t>.</w:t>
+      </w:r>
+    </w:p>
+    <w:p>
+      <w:r>
+        <w:t xml:space="preserve">En déphasant le signal temporel, </w:t>
+      </w:r>
       <w:bookmarkStart w:id="0" w:name="_GoBack"/>
       <w:bookmarkEnd w:id="0"/>
     </w:p>
@@ -684,7 +865,7 @@
 </file>
 
 <file path=word/numbering.xml><?xml version="1.0" encoding="utf-8"?>
-<w:numbering xmlns:wpc="http://schemas.microsoft.com/office/word/2010/wordprocessingCanvas" xmlns:cx="http://schemas.microsoft.com/office/drawing/2014/chartex" xmlns:cx1="http://schemas.microsoft.com/office/drawing/2015/9/8/chartex" xmlns:mc="http://schemas.openxmlformats.org/markup-compatibility/2006" xmlns:o="urn:schemas-microsoft-com:office:office" xmlns:r="http://schemas.openxmlformats.org/officeDocument/2006/relationships" xmlns:m="http://schemas.openxmlformats.org/officeDocument/2006/math" xmlns:v="urn:schemas-microsoft-com:vml" xmlns:wp14="http://schemas.microsoft.com/office/word/2010/wordprocessingDrawing" xmlns:wp="http://schemas.openxmlformats.org/drawingml/2006/wordprocessingDrawing" xmlns:w10="urn:schemas-microsoft-com:office:word" xmlns:w="http://schemas.openxmlformats.org/wordprocessingml/2006/main" xmlns:w14="http://schemas.microsoft.com/office/word/2010/wordml" xmlns:w15="http://schemas.microsoft.com/office/word/2012/wordml" xmlns:w16se="http://schemas.microsoft.com/office/word/2015/wordml/symex" xmlns:wpg="http://schemas.microsoft.com/office/word/2010/wordprocessingGroup" xmlns:wpi="http://schemas.microsoft.com/office/word/2010/wordprocessingInk" xmlns:wne="http://schemas.microsoft.com/office/word/2006/wordml" xmlns:wps="http://schemas.microsoft.com/office/word/2010/wordprocessingShape" mc:Ignorable="w14 w15 w16se wp14">
+<w:numbering xmlns:wpc="http://schemas.microsoft.com/office/word/2010/wordprocessingCanvas" xmlns:cx="http://schemas.microsoft.com/office/drawing/2014/chartex" xmlns:mc="http://schemas.openxmlformats.org/markup-compatibility/2006" xmlns:o="urn:schemas-microsoft-com:office:office" xmlns:r="http://schemas.openxmlformats.org/officeDocument/2006/relationships" xmlns:m="http://schemas.openxmlformats.org/officeDocument/2006/math" xmlns:v="urn:schemas-microsoft-com:vml" xmlns:wp14="http://schemas.microsoft.com/office/word/2010/wordprocessingDrawing" xmlns:wp="http://schemas.openxmlformats.org/drawingml/2006/wordprocessingDrawing" xmlns:w10="urn:schemas-microsoft-com:office:word" xmlns:w="http://schemas.openxmlformats.org/wordprocessingml/2006/main" xmlns:w14="http://schemas.microsoft.com/office/word/2010/wordml" xmlns:w15="http://schemas.microsoft.com/office/word/2012/wordml" xmlns:w16se="http://schemas.microsoft.com/office/word/2015/wordml/symex" xmlns:wpg="http://schemas.microsoft.com/office/word/2010/wordprocessingGroup" xmlns:wpi="http://schemas.microsoft.com/office/word/2010/wordprocessingInk" xmlns:wne="http://schemas.microsoft.com/office/word/2006/wordml" xmlns:wps="http://schemas.microsoft.com/office/word/2010/wordprocessingShape" mc:Ignorable="w14 w15 w16se wp14">
   <w:abstractNum w:abstractNumId="0" w15:restartNumberingAfterBreak="0">
     <w:nsid w:val="71761C55"/>
     <w:multiLevelType w:val="hybridMultilevel"/>
@@ -975,7 +1156,7 @@
     <w:lsdException w:name="Table Web 2" w:semiHidden="1" w:unhideWhenUsed="1"/>
     <w:lsdException w:name="Table Web 3" w:semiHidden="1" w:unhideWhenUsed="1"/>
     <w:lsdException w:name="Balloon Text" w:semiHidden="1" w:unhideWhenUsed="1"/>
-    <w:lsdException w:name="Table Grid" w:uiPriority="39"/>
+    <w:lsdException w:name="Table Grid" w:uiPriority="59"/>
     <w:lsdException w:name="Table Theme" w:semiHidden="1" w:unhideWhenUsed="1"/>
     <w:lsdException w:name="Placeholder Text" w:semiHidden="1"/>
     <w:lsdException w:name="No Spacing" w:uiPriority="1" w:qFormat="1"/>
@@ -1304,6 +1485,65 @@
       <w:szCs w:val="26"/>
     </w:rPr>
   </w:style>
+  <w:style w:type="paragraph" w:styleId="Titre">
+    <w:name w:val="Title"/>
+    <w:basedOn w:val="Normal"/>
+    <w:next w:val="Normal"/>
+    <w:link w:val="TitreCar"/>
+    <w:uiPriority w:val="10"/>
+    <w:qFormat/>
+    <w:rsid w:val="00FB2A96"/>
+    <w:pPr>
+      <w:pBdr>
+        <w:bottom w:val="single" w:sz="8" w:space="4" w:color="4472C4" w:themeColor="accent1"/>
+      </w:pBdr>
+      <w:spacing w:after="300" w:line="240" w:lineRule="auto"/>
+      <w:contextualSpacing/>
+    </w:pPr>
+    <w:rPr>
+      <w:rFonts w:asciiTheme="majorHAnsi" w:eastAsiaTheme="majorEastAsia" w:hAnsiTheme="majorHAnsi" w:cstheme="majorBidi"/>
+      <w:color w:val="323E4F" w:themeColor="text2" w:themeShade="BF"/>
+      <w:spacing w:val="5"/>
+      <w:kern w:val="28"/>
+      <w:sz w:val="52"/>
+      <w:szCs w:val="52"/>
+    </w:rPr>
+  </w:style>
+  <w:style w:type="character" w:customStyle="1" w:styleId="TitreCar">
+    <w:name w:val="Titre Car"/>
+    <w:basedOn w:val="Policepardfaut"/>
+    <w:link w:val="Titre"/>
+    <w:uiPriority w:val="10"/>
+    <w:rsid w:val="00FB2A96"/>
+    <w:rPr>
+      <w:rFonts w:asciiTheme="majorHAnsi" w:eastAsiaTheme="majorEastAsia" w:hAnsiTheme="majorHAnsi" w:cstheme="majorBidi"/>
+      <w:color w:val="323E4F" w:themeColor="text2" w:themeShade="BF"/>
+      <w:spacing w:val="5"/>
+      <w:kern w:val="28"/>
+      <w:sz w:val="52"/>
+      <w:szCs w:val="52"/>
+    </w:rPr>
+  </w:style>
+  <w:style w:type="table" w:styleId="Grilledutableau">
+    <w:name w:val="Table Grid"/>
+    <w:basedOn w:val="TableauNormal"/>
+    <w:uiPriority w:val="59"/>
+    <w:rsid w:val="00FB2A96"/>
+    <w:pPr>
+      <w:spacing w:after="0" w:line="240" w:lineRule="auto"/>
+    </w:pPr>
+    <w:tblPr>
+      <w:tblInd w:w="0" w:type="nil"/>
+      <w:tblBorders>
+        <w:top w:val="single" w:sz="4" w:space="0" w:color="auto"/>
+        <w:left w:val="single" w:sz="4" w:space="0" w:color="auto"/>
+        <w:bottom w:val="single" w:sz="4" w:space="0" w:color="auto"/>
+        <w:right w:val="single" w:sz="4" w:space="0" w:color="auto"/>
+        <w:insideH w:val="single" w:sz="4" w:space="0" w:color="auto"/>
+        <w:insideV w:val="single" w:sz="4" w:space="0" w:color="auto"/>
+      </w:tblBorders>
+    </w:tblPr>
+  </w:style>
 </w:styles>
 </file>
 

</xml_diff>